<commit_message>
JW Updating lessons learned with some group issues.
</commit_message>
<xml_diff>
--- a/Project Documents/Lessons Learned.docx
+++ b/Project Documents/Lessons Learned.docx
@@ -1,6 +1,6 @@
 
 <file path=word/document.xml><?xml version="1.0" encoding="utf-8"?>
-<w:document xmlns:wpc="http://schemas.microsoft.com/office/word/2010/wordprocessingCanvas" xmlns:mo="http://schemas.microsoft.com/office/mac/office/2008/main" xmlns:mc="http://schemas.openxmlformats.org/markup-compatibility/2006" xmlns:mv="urn:schemas-microsoft-com:mac:vml" xmlns:o="urn:schemas-microsoft-com:office:office" xmlns:r="http://schemas.openxmlformats.org/officeDocument/2006/relationships" xmlns:m="http://schemas.openxmlformats.org/officeDocument/2006/math" xmlns:v="urn:schemas-microsoft-com:vml" xmlns:wp14="http://schemas.microsoft.com/office/word/2010/wordprocessingDrawing" xmlns:wp="http://schemas.openxmlformats.org/drawingml/2006/wordprocessingDrawing" xmlns:w10="urn:schemas-microsoft-com:office:word" xmlns:w="http://schemas.openxmlformats.org/wordprocessingml/2006/main" xmlns:w14="http://schemas.microsoft.com/office/word/2010/wordml" xmlns:wpg="http://schemas.microsoft.com/office/word/2010/wordprocessingGroup" xmlns:wpi="http://schemas.microsoft.com/office/word/2010/wordprocessingInk" xmlns:wne="http://schemas.microsoft.com/office/word/2006/wordml" xmlns:wps="http://schemas.microsoft.com/office/word/2010/wordprocessingShape" mc:Ignorable="w14 wp14">
+<w:document xmlns:wpc="http://schemas.microsoft.com/office/word/2010/wordprocessingCanvas" xmlns:mc="http://schemas.openxmlformats.org/markup-compatibility/2006" xmlns:o="urn:schemas-microsoft-com:office:office" xmlns:r="http://schemas.openxmlformats.org/officeDocument/2006/relationships" xmlns:m="http://schemas.openxmlformats.org/officeDocument/2006/math" xmlns:v="urn:schemas-microsoft-com:vml" xmlns:wp14="http://schemas.microsoft.com/office/word/2010/wordprocessingDrawing" xmlns:wp="http://schemas.openxmlformats.org/drawingml/2006/wordprocessingDrawing" xmlns:w10="urn:schemas-microsoft-com:office:word" xmlns:w="http://schemas.openxmlformats.org/wordprocessingml/2006/main" xmlns:w14="http://schemas.microsoft.com/office/word/2010/wordml" xmlns:w15="http://schemas.microsoft.com/office/word/2012/wordml" xmlns:wpg="http://schemas.microsoft.com/office/word/2010/wordprocessingGroup" xmlns:wpi="http://schemas.microsoft.com/office/word/2010/wordprocessingInk" xmlns:wne="http://schemas.microsoft.com/office/word/2006/wordml" xmlns:wps="http://schemas.microsoft.com/office/word/2010/wordprocessingShape" mc:Ignorable="w14 w15 wp14">
   <w:body>
     <w:p>
       <w:pPr>
@@ -32,8 +32,16 @@
         <w:rPr>
           <w:rFonts w:ascii="Cambria" w:hAnsi="Cambria"/>
         </w:rPr>
-        <w:t>By: Eric Bachmeier</w:t>
-      </w:r>
+        <w:t xml:space="preserve">By: Eric </w:t>
+      </w:r>
+      <w:proofErr w:type="spellStart"/>
+      <w:r>
+        <w:rPr>
+          <w:rFonts w:ascii="Cambria" w:hAnsi="Cambria"/>
+        </w:rPr>
+        <w:t>Bachmeier</w:t>
+      </w:r>
+      <w:proofErr w:type="spellEnd"/>
     </w:p>
     <w:p>
       <w:pPr>
@@ -92,7 +100,21 @@
           <w:rFonts w:ascii="Cambria" w:hAnsi="Cambria"/>
         </w:rPr>
         <w:tab/>
-        <w:t>This was the first time all of our group members have worked with the Qt Development IDE</w:t>
+        <w:t xml:space="preserve">This was the first time all of our group members have worked with the </w:t>
+      </w:r>
+      <w:proofErr w:type="spellStart"/>
+      <w:r>
+        <w:rPr>
+          <w:rFonts w:ascii="Cambria" w:hAnsi="Cambria"/>
+        </w:rPr>
+        <w:t>Qt</w:t>
+      </w:r>
+      <w:proofErr w:type="spellEnd"/>
+      <w:r>
+        <w:rPr>
+          <w:rFonts w:ascii="Cambria" w:hAnsi="Cambria"/>
+        </w:rPr>
+        <w:t xml:space="preserve"> Development IDE</w:t>
       </w:r>
       <w:r>
         <w:rPr>
@@ -104,7 +126,21 @@
         <w:rPr>
           <w:rFonts w:ascii="Cambria" w:hAnsi="Cambria"/>
         </w:rPr>
-        <w:t xml:space="preserve"> Working with Qt and C++ in combination allowed for vast customization in our interface.</w:t>
+        <w:t xml:space="preserve"> Working with </w:t>
+      </w:r>
+      <w:proofErr w:type="spellStart"/>
+      <w:r>
+        <w:rPr>
+          <w:rFonts w:ascii="Cambria" w:hAnsi="Cambria"/>
+        </w:rPr>
+        <w:t>Qt</w:t>
+      </w:r>
+      <w:proofErr w:type="spellEnd"/>
+      <w:r>
+        <w:rPr>
+          <w:rFonts w:ascii="Cambria" w:hAnsi="Cambria"/>
+        </w:rPr>
+        <w:t xml:space="preserve"> and C++ in combination allowed for vast customization in our interface.</w:t>
       </w:r>
     </w:p>
     <w:p>
@@ -127,6 +163,12 @@
         <w:tab/>
         <w:t>As such a large group size we learned how to manage and split up tasks fairly and accordingly to distribute the workload. This was crucial so no member was left without a task and everything could get completed more efficiently.</w:t>
       </w:r>
+      <w:r>
+        <w:rPr>
+          <w:rFonts w:ascii="Cambria" w:hAnsi="Cambria"/>
+        </w:rPr>
+        <w:t xml:space="preserve"> We had some difficulties dealing with integration of the overall strengths of the group. For example, some members were more familiar with data structures and others were more comfortable with designing the GUI elements. The survey we filled out in the beginning was helpful in matching up members with different strengths, but it could probably be a bit more specific in order to ensure a better skill distribution. </w:t>
+      </w:r>
     </w:p>
     <w:p>
       <w:pPr>
@@ -146,7 +188,21 @@
           <w:rFonts w:ascii="Cambria" w:hAnsi="Cambria"/>
         </w:rPr>
         <w:tab/>
-        <w:t xml:space="preserve">Regarding the design patterns of our project, we definitely realized the importance of design BEFORE implementation to save workload in the future. Lot’s of code can be rendered as reusable if it is designed correctly. This also entails taking the appropriate time and consideration when preparing design patterns and structured code. </w:t>
+        <w:t xml:space="preserve">Regarding the design patterns of our project, we definitely realized the importance of design BEFORE implementation to save workload in the future. </w:t>
+      </w:r>
+      <w:proofErr w:type="spellStart"/>
+      <w:r>
+        <w:rPr>
+          <w:rFonts w:ascii="Cambria" w:hAnsi="Cambria"/>
+        </w:rPr>
+        <w:t>Lot’s</w:t>
+      </w:r>
+      <w:proofErr w:type="spellEnd"/>
+      <w:r>
+        <w:rPr>
+          <w:rFonts w:ascii="Cambria" w:hAnsi="Cambria"/>
+        </w:rPr>
+        <w:t xml:space="preserve"> of code can be rendered as reusable if it is designed correctly. This also entails taking the appropriate time and consideration when preparing design patterns and structured code. </w:t>
       </w:r>
     </w:p>
     <w:p>
@@ -167,10 +223,16 @@
           <w:rFonts w:ascii="Cambria" w:hAnsi="Cambria"/>
         </w:rPr>
         <w:tab/>
-        <w:t>For the future I think smaller group sizes would be sufficient in getting the tasks at hand done. There is only so much work that can be done at one time and with 9-10 people it’s hard to manage everything perfectly.</w:t>
+        <w:t>For the future I think smaller group sizes would be sufficient in getting the tasks at hand done. There is only so much work that can be done at one time and with 9-10 people it’s hard to manage everything p</w:t>
       </w:r>
       <w:bookmarkStart w:id="0" w:name="_GoBack"/>
       <w:bookmarkEnd w:id="0"/>
+      <w:r>
+        <w:rPr>
+          <w:rFonts w:ascii="Cambria" w:hAnsi="Cambria"/>
+        </w:rPr>
+        <w:t>erfectly.</w:t>
+      </w:r>
     </w:p>
     <w:sectPr>
       <w:pgSz w:w="12240" w:h="15840"/>
@@ -183,7 +245,7 @@
 </file>
 
 <file path=word/styles.xml><?xml version="1.0" encoding="utf-8"?>
-<w:styles xmlns:mc="http://schemas.openxmlformats.org/markup-compatibility/2006" xmlns:r="http://schemas.openxmlformats.org/officeDocument/2006/relationships" xmlns:w="http://schemas.openxmlformats.org/wordprocessingml/2006/main" xmlns:w14="http://schemas.microsoft.com/office/word/2010/wordml" mc:Ignorable="w14">
+<w:styles xmlns:mc="http://schemas.openxmlformats.org/markup-compatibility/2006" xmlns:r="http://schemas.openxmlformats.org/officeDocument/2006/relationships" xmlns:w="http://schemas.openxmlformats.org/wordprocessingml/2006/main" xmlns:w14="http://schemas.microsoft.com/office/word/2010/wordml" xmlns:w15="http://schemas.microsoft.com/office/word/2012/wordml" mc:Ignorable="w14 w15">
   <w:docDefaults>
     <w:rPrDefault>
       <w:rPr>
@@ -195,330 +257,369 @@
     </w:rPrDefault>
     <w:pPrDefault/>
   </w:docDefaults>
-  <w:latentStyles w:defLockedState="0" w:defUIPriority="99" w:defSemiHidden="1" w:defUnhideWhenUsed="1" w:defQFormat="0" w:count="276">
-    <w:lsdException w:name="Normal" w:semiHidden="0" w:uiPriority="0" w:unhideWhenUsed="0" w:qFormat="1"/>
-    <w:lsdException w:name="heading 1" w:semiHidden="0" w:uiPriority="9" w:unhideWhenUsed="0" w:qFormat="1"/>
-    <w:lsdException w:name="heading 2" w:uiPriority="9" w:qFormat="1"/>
-    <w:lsdException w:name="heading 3" w:uiPriority="9" w:qFormat="1"/>
-    <w:lsdException w:name="heading 4" w:uiPriority="9" w:qFormat="1"/>
-    <w:lsdException w:name="heading 5" w:uiPriority="9" w:qFormat="1"/>
-    <w:lsdException w:name="heading 6" w:uiPriority="9" w:qFormat="1"/>
-    <w:lsdException w:name="heading 7" w:uiPriority="9" w:qFormat="1"/>
-    <w:lsdException w:name="heading 8" w:uiPriority="9" w:qFormat="1"/>
-    <w:lsdException w:name="heading 9" w:uiPriority="9" w:qFormat="1"/>
-    <w:lsdException w:name="toc 1" w:uiPriority="39"/>
-    <w:lsdException w:name="toc 2" w:uiPriority="39"/>
-    <w:lsdException w:name="toc 3" w:uiPriority="39"/>
-    <w:lsdException w:name="toc 4" w:uiPriority="39"/>
-    <w:lsdException w:name="toc 5" w:uiPriority="39"/>
-    <w:lsdException w:name="toc 6" w:uiPriority="39"/>
-    <w:lsdException w:name="toc 7" w:uiPriority="39"/>
-    <w:lsdException w:name="toc 8" w:uiPriority="39"/>
-    <w:lsdException w:name="toc 9" w:uiPriority="39"/>
-    <w:lsdException w:name="caption" w:uiPriority="35" w:qFormat="1"/>
-    <w:lsdException w:name="Title" w:semiHidden="0" w:uiPriority="10" w:unhideWhenUsed="0" w:qFormat="1"/>
-    <w:lsdException w:name="Default Paragraph Font" w:uiPriority="1"/>
-    <w:lsdException w:name="Subtitle" w:semiHidden="0" w:uiPriority="11" w:unhideWhenUsed="0" w:qFormat="1"/>
-    <w:lsdException w:name="Strong" w:semiHidden="0" w:uiPriority="22" w:unhideWhenUsed="0" w:qFormat="1"/>
-    <w:lsdException w:name="Emphasis" w:semiHidden="0" w:uiPriority="20" w:unhideWhenUsed="0" w:qFormat="1"/>
-    <w:lsdException w:name="Table Grid" w:semiHidden="0" w:uiPriority="59" w:unhideWhenUsed="0"/>
-    <w:lsdException w:name="Placeholder Text" w:unhideWhenUsed="0"/>
-    <w:lsdException w:name="No Spacing" w:semiHidden="0" w:uiPriority="1" w:unhideWhenUsed="0" w:qFormat="1"/>
-    <w:lsdException w:name="Light Shading" w:semiHidden="0" w:uiPriority="60" w:unhideWhenUsed="0"/>
-    <w:lsdException w:name="Light List" w:semiHidden="0" w:uiPriority="61" w:unhideWhenUsed="0"/>
-    <w:lsdException w:name="Light Grid" w:semiHidden="0" w:uiPriority="62" w:unhideWhenUsed="0"/>
-    <w:lsdException w:name="Medium Shading 1" w:semiHidden="0" w:uiPriority="63" w:unhideWhenUsed="0"/>
-    <w:lsdException w:name="Medium Shading 2" w:semiHidden="0" w:uiPriority="64" w:unhideWhenUsed="0"/>
-    <w:lsdException w:name="Medium List 1" w:semiHidden="0" w:uiPriority="65" w:unhideWhenUsed="0"/>
-    <w:lsdException w:name="Medium List 2" w:semiHidden="0" w:uiPriority="66" w:unhideWhenUsed="0"/>
-    <w:lsdException w:name="Medium Grid 1" w:semiHidden="0" w:uiPriority="67" w:unhideWhenUsed="0"/>
-    <w:lsdException w:name="Medium Grid 2" w:semiHidden="0" w:uiPriority="68" w:unhideWhenUsed="0"/>
-    <w:lsdException w:name="Medium Grid 3" w:semiHidden="0" w:uiPriority="69" w:unhideWhenUsed="0"/>
-    <w:lsdException w:name="Dark List" w:semiHidden="0" w:uiPriority="70" w:unhideWhenUsed="0"/>
-    <w:lsdException w:name="Colorful Shading" w:semiHidden="0" w:uiPriority="71" w:unhideWhenUsed="0"/>
-    <w:lsdException w:name="Colorful List" w:semiHidden="0" w:uiPriority="72" w:unhideWhenUsed="0"/>
-    <w:lsdException w:name="Colorful Grid" w:semiHidden="0" w:uiPriority="73" w:unhideWhenUsed="0"/>
-    <w:lsdException w:name="Light Shading Accent 1" w:semiHidden="0" w:uiPriority="60" w:unhideWhenUsed="0"/>
-    <w:lsdException w:name="Light List Accent 1" w:semiHidden="0" w:uiPriority="61" w:unhideWhenUsed="0"/>
-    <w:lsdException w:name="Light Grid Accent 1" w:semiHidden="0" w:uiPriority="62" w:unhideWhenUsed="0"/>
-    <w:lsdException w:name="Medium Shading 1 Accent 1" w:semiHidden="0" w:uiPriority="63" w:unhideWhenUsed="0"/>
-    <w:lsdException w:name="Medium Shading 2 Accent 1" w:semiHidden="0" w:uiPriority="64" w:unhideWhenUsed="0"/>
-    <w:lsdException w:name="Medium List 1 Accent 1" w:semiHidden="0" w:uiPriority="65" w:unhideWhenUsed="0"/>
-    <w:lsdException w:name="Revision" w:unhideWhenUsed="0"/>
-    <w:lsdException w:name="List Paragraph" w:semiHidden="0" w:uiPriority="34" w:unhideWhenUsed="0" w:qFormat="1"/>
-    <w:lsdException w:name="Quote" w:semiHidden="0" w:uiPriority="29" w:unhideWhenUsed="0" w:qFormat="1"/>
-    <w:lsdException w:name="Intense Quote" w:semiHidden="0" w:uiPriority="30" w:unhideWhenUsed="0" w:qFormat="1"/>
-    <w:lsdException w:name="Medium List 2 Accent 1" w:semiHidden="0" w:uiPriority="66" w:unhideWhenUsed="0"/>
-    <w:lsdException w:name="Medium Grid 1 Accent 1" w:semiHidden="0" w:uiPriority="67" w:unhideWhenUsed="0"/>
-    <w:lsdException w:name="Medium Grid 2 Accent 1" w:semiHidden="0" w:uiPriority="68" w:unhideWhenUsed="0"/>
-    <w:lsdException w:name="Medium Grid 3 Accent 1" w:semiHidden="0" w:uiPriority="69" w:unhideWhenUsed="0"/>
-    <w:lsdException w:name="Dark List Accent 1" w:semiHidden="0" w:uiPriority="70" w:unhideWhenUsed="0"/>
-    <w:lsdException w:name="Colorful Shading Accent 1" w:semiHidden="0" w:uiPriority="71" w:unhideWhenUsed="0"/>
-    <w:lsdException w:name="Colorful List Accent 1" w:semiHidden="0" w:uiPriority="72" w:unhideWhenUsed="0"/>
-    <w:lsdException w:name="Colorful Grid Accent 1" w:semiHidden="0" w:uiPriority="73" w:unhideWhenUsed="0"/>
-    <w:lsdException w:name="Light Shading Accent 2" w:semiHidden="0" w:uiPriority="60" w:unhideWhenUsed="0"/>
-    <w:lsdException w:name="Light List Accent 2" w:semiHidden="0" w:uiPriority="61" w:unhideWhenUsed="0"/>
-    <w:lsdException w:name="Light Grid Accent 2" w:semiHidden="0" w:uiPriority="62" w:unhideWhenUsed="0"/>
-    <w:lsdException w:name="Medium Shading 1 Accent 2" w:semiHidden="0" w:uiPriority="63" w:unhideWhenUsed="0"/>
-    <w:lsdException w:name="Medium Shading 2 Accent 2" w:semiHidden="0" w:uiPriority="64" w:unhideWhenUsed="0"/>
-    <w:lsdException w:name="Medium List 1 Accent 2" w:semiHidden="0" w:uiPriority="65" w:unhideWhenUsed="0"/>
-    <w:lsdException w:name="Medium List 2 Accent 2" w:semiHidden="0" w:uiPriority="66" w:unhideWhenUsed="0"/>
-    <w:lsdException w:name="Medium Grid 1 Accent 2" w:semiHidden="0" w:uiPriority="67" w:unhideWhenUsed="0"/>
-    <w:lsdException w:name="Medium Grid 2 Accent 2" w:semiHidden="0" w:uiPriority="68" w:unhideWhenUsed="0"/>
-    <w:lsdException w:name="Medium Grid 3 Accent 2" w:semiHidden="0" w:uiPriority="69" w:unhideWhenUsed="0"/>
-    <w:lsdException w:name="Dark List Accent 2" w:semiHidden="0" w:uiPriority="70" w:unhideWhenUsed="0"/>
-    <w:lsdException w:name="Colorful Shading Accent 2" w:semiHidden="0" w:uiPriority="71" w:unhideWhenUsed="0"/>
-    <w:lsdException w:name="Colorful List Accent 2" w:semiHidden="0" w:uiPriority="72" w:unhideWhenUsed="0"/>
-    <w:lsdException w:name="Colorful Grid Accent 2" w:semiHidden="0" w:uiPriority="73" w:unhideWhenUsed="0"/>
-    <w:lsdException w:name="Light Shading Accent 3" w:semiHidden="0" w:uiPriority="60" w:unhideWhenUsed="0"/>
-    <w:lsdException w:name="Light List Accent 3" w:semiHidden="0" w:uiPriority="61" w:unhideWhenUsed="0"/>
-    <w:lsdException w:name="Light Grid Accent 3" w:semiHidden="0" w:uiPriority="62" w:unhideWhenUsed="0"/>
-    <w:lsdException w:name="Medium Shading 1 Accent 3" w:semiHidden="0" w:uiPriority="63" w:unhideWhenUsed="0"/>
-    <w:lsdException w:name="Medium Shading 2 Accent 3" w:semiHidden="0" w:uiPriority="64" w:unhideWhenUsed="0"/>
-    <w:lsdException w:name="Medium List 1 Accent 3" w:semiHidden="0" w:uiPriority="65" w:unhideWhenUsed="0"/>
-    <w:lsdException w:name="Medium List 2 Accent 3" w:semiHidden="0" w:uiPriority="66" w:unhideWhenUsed="0"/>
-    <w:lsdException w:name="Medium Grid 1 Accent 3" w:semiHidden="0" w:uiPriority="67" w:unhideWhenUsed="0"/>
-    <w:lsdException w:name="Medium Grid 2 Accent 3" w:semiHidden="0" w:uiPriority="68" w:unhideWhenUsed="0"/>
-    <w:lsdException w:name="Medium Grid 3 Accent 3" w:semiHidden="0" w:uiPriority="69" w:unhideWhenUsed="0"/>
-    <w:lsdException w:name="Dark List Accent 3" w:semiHidden="0" w:uiPriority="70" w:unhideWhenUsed="0"/>
-    <w:lsdException w:name="Colorful Shading Accent 3" w:semiHidden="0" w:uiPriority="71" w:unhideWhenUsed="0"/>
-    <w:lsdException w:name="Colorful List Accent 3" w:semiHidden="0" w:uiPriority="72" w:unhideWhenUsed="0"/>
-    <w:lsdException w:name="Colorful Grid Accent 3" w:semiHidden="0" w:uiPriority="73" w:unhideWhenUsed="0"/>
-    <w:lsdException w:name="Light Shading Accent 4" w:semiHidden="0" w:uiPriority="60" w:unhideWhenUsed="0"/>
-    <w:lsdException w:name="Light List Accent 4" w:semiHidden="0" w:uiPriority="61" w:unhideWhenUsed="0"/>
-    <w:lsdException w:name="Light Grid Accent 4" w:semiHidden="0" w:uiPriority="62" w:unhideWhenUsed="0"/>
-    <w:lsdException w:name="Medium Shading 1 Accent 4" w:semiHidden="0" w:uiPriority="63" w:unhideWhenUsed="0"/>
-    <w:lsdException w:name="Medium Shading 2 Accent 4" w:semiHidden="0" w:uiPriority="64" w:unhideWhenUsed="0"/>
-    <w:lsdException w:name="Medium List 1 Accent 4" w:semiHidden="0" w:uiPriority="65" w:unhideWhenUsed="0"/>
-    <w:lsdException w:name="Medium List 2 Accent 4" w:semiHidden="0" w:uiPriority="66" w:unhideWhenUsed="0"/>
-    <w:lsdException w:name="Medium Grid 1 Accent 4" w:semiHidden="0" w:uiPriority="67" w:unhideWhenUsed="0"/>
-    <w:lsdException w:name="Medium Grid 2 Accent 4" w:semiHidden="0" w:uiPriority="68" w:unhideWhenUsed="0"/>
-    <w:lsdException w:name="Medium Grid 3 Accent 4" w:semiHidden="0" w:uiPriority="69" w:unhideWhenUsed="0"/>
-    <w:lsdException w:name="Dark List Accent 4" w:semiHidden="0" w:uiPriority="70" w:unhideWhenUsed="0"/>
-    <w:lsdException w:name="Colorful Shading Accent 4" w:semiHidden="0" w:uiPriority="71" w:unhideWhenUsed="0"/>
-    <w:lsdException w:name="Colorful List Accent 4" w:semiHidden="0" w:uiPriority="72" w:unhideWhenUsed="0"/>
-    <w:lsdException w:name="Colorful Grid Accent 4" w:semiHidden="0" w:uiPriority="73" w:unhideWhenUsed="0"/>
-    <w:lsdException w:name="Light Shading Accent 5" w:semiHidden="0" w:uiPriority="60" w:unhideWhenUsed="0"/>
-    <w:lsdException w:name="Light List Accent 5" w:semiHidden="0" w:uiPriority="61" w:unhideWhenUsed="0"/>
-    <w:lsdException w:name="Light Grid Accent 5" w:semiHidden="0" w:uiPriority="62" w:unhideWhenUsed="0"/>
-    <w:lsdException w:name="Medium Shading 1 Accent 5" w:semiHidden="0" w:uiPriority="63" w:unhideWhenUsed="0"/>
-    <w:lsdException w:name="Medium Shading 2 Accent 5" w:semiHidden="0" w:uiPriority="64" w:unhideWhenUsed="0"/>
-    <w:lsdException w:name="Medium List 1 Accent 5" w:semiHidden="0" w:uiPriority="65" w:unhideWhenUsed="0"/>
-    <w:lsdException w:name="Medium List 2 Accent 5" w:semiHidden="0" w:uiPriority="66" w:unhideWhenUsed="0"/>
-    <w:lsdException w:name="Medium Grid 1 Accent 5" w:semiHidden="0" w:uiPriority="67" w:unhideWhenUsed="0"/>
-    <w:lsdException w:name="Medium Grid 2 Accent 5" w:semiHidden="0" w:uiPriority="68" w:unhideWhenUsed="0"/>
-    <w:lsdException w:name="Medium Grid 3 Accent 5" w:semiHidden="0" w:uiPriority="69" w:unhideWhenUsed="0"/>
-    <w:lsdException w:name="Dark List Accent 5" w:semiHidden="0" w:uiPriority="70" w:unhideWhenUsed="0"/>
-    <w:lsdException w:name="Colorful Shading Accent 5" w:semiHidden="0" w:uiPriority="71" w:unhideWhenUsed="0"/>
-    <w:lsdException w:name="Colorful List Accent 5" w:semiHidden="0" w:uiPriority="72" w:unhideWhenUsed="0"/>
-    <w:lsdException w:name="Colorful Grid Accent 5" w:semiHidden="0" w:uiPriority="73" w:unhideWhenUsed="0"/>
-    <w:lsdException w:name="Light Shading Accent 6" w:semiHidden="0" w:uiPriority="60" w:unhideWhenUsed="0"/>
-    <w:lsdException w:name="Light List Accent 6" w:semiHidden="0" w:uiPriority="61" w:unhideWhenUsed="0"/>
-    <w:lsdException w:name="Light Grid Accent 6" w:semiHidden="0" w:uiPriority="62" w:unhideWhenUsed="0"/>
-    <w:lsdException w:name="Medium Shading 1 Accent 6" w:semiHidden="0" w:uiPriority="63" w:unhideWhenUsed="0"/>
-    <w:lsdException w:name="Medium Shading 2 Accent 6" w:semiHidden="0" w:uiPriority="64" w:unhideWhenUsed="0"/>
-    <w:lsdException w:name="Medium List 1 Accent 6" w:semiHidden="0" w:uiPriority="65" w:unhideWhenUsed="0"/>
-    <w:lsdException w:name="Medium List 2 Accent 6" w:semiHidden="0" w:uiPriority="66" w:unhideWhenUsed="0"/>
-    <w:lsdException w:name="Medium Grid 1 Accent 6" w:semiHidden="0" w:uiPriority="67" w:unhideWhenUsed="0"/>
-    <w:lsdException w:name="Medium Grid 2 Accent 6" w:semiHidden="0" w:uiPriority="68" w:unhideWhenUsed="0"/>
-    <w:lsdException w:name="Medium Grid 3 Accent 6" w:semiHidden="0" w:uiPriority="69" w:unhideWhenUsed="0"/>
-    <w:lsdException w:name="Dark List Accent 6" w:semiHidden="0" w:uiPriority="70" w:unhideWhenUsed="0"/>
-    <w:lsdException w:name="Colorful Shading Accent 6" w:semiHidden="0" w:uiPriority="71" w:unhideWhenUsed="0"/>
-    <w:lsdException w:name="Colorful List Accent 6" w:semiHidden="0" w:uiPriority="72" w:unhideWhenUsed="0"/>
-    <w:lsdException w:name="Colorful Grid Accent 6" w:semiHidden="0" w:uiPriority="73" w:unhideWhenUsed="0"/>
-    <w:lsdException w:name="Subtle Emphasis" w:semiHidden="0" w:uiPriority="19" w:unhideWhenUsed="0" w:qFormat="1"/>
-    <w:lsdException w:name="Intense Emphasis" w:semiHidden="0" w:uiPriority="21" w:unhideWhenUsed="0" w:qFormat="1"/>
-    <w:lsdException w:name="Subtle Reference" w:semiHidden="0" w:uiPriority="31" w:unhideWhenUsed="0" w:qFormat="1"/>
-    <w:lsdException w:name="Intense Reference" w:semiHidden="0" w:uiPriority="32" w:unhideWhenUsed="0" w:qFormat="1"/>
-    <w:lsdException w:name="Book Title" w:semiHidden="0" w:uiPriority="33" w:unhideWhenUsed="0" w:qFormat="1"/>
-    <w:lsdException w:name="Bibliography" w:uiPriority="37"/>
-    <w:lsdException w:name="TOC Heading" w:uiPriority="39" w:qFormat="1"/>
-  </w:latentStyles>
-  <w:style w:type="paragraph" w:default="1" w:styleId="Normal">
-    <w:name w:val="Normal"/>
-    <w:qFormat/>
-  </w:style>
-  <w:style w:type="character" w:default="1" w:styleId="DefaultParagraphFont">
-    <w:name w:val="Default Paragraph Font"/>
-    <w:uiPriority w:val="1"/>
-    <w:semiHidden/>
-    <w:unhideWhenUsed/>
-  </w:style>
-  <w:style w:type="table" w:default="1" w:styleId="TableNormal">
-    <w:name w:val="Normal Table"/>
-    <w:uiPriority w:val="99"/>
-    <w:semiHidden/>
-    <w:unhideWhenUsed/>
-    <w:tblPr>
-      <w:tblInd w:w="0" w:type="dxa"/>
-      <w:tblCellMar>
-        <w:top w:w="0" w:type="dxa"/>
-        <w:left w:w="108" w:type="dxa"/>
-        <w:bottom w:w="0" w:type="dxa"/>
-        <w:right w:w="108" w:type="dxa"/>
-      </w:tblCellMar>
-    </w:tblPr>
-  </w:style>
-  <w:style w:type="numbering" w:default="1" w:styleId="NoList">
-    <w:name w:val="No List"/>
-    <w:uiPriority w:val="99"/>
-    <w:semiHidden/>
-    <w:unhideWhenUsed/>
-  </w:style>
-</w:styles>
-</file>
-
-<file path=word/stylesWithEffects.xml><?xml version="1.0" encoding="utf-8"?>
-<w:styles xmlns:wpc="http://schemas.microsoft.com/office/word/2010/wordprocessingCanvas" xmlns:mo="http://schemas.microsoft.com/office/mac/office/2008/main" xmlns:mc="http://schemas.openxmlformats.org/markup-compatibility/2006" xmlns:mv="urn:schemas-microsoft-com:mac:vml" xmlns:o="urn:schemas-microsoft-com:office:office" xmlns:r="http://schemas.openxmlformats.org/officeDocument/2006/relationships" xmlns:m="http://schemas.openxmlformats.org/officeDocument/2006/math" xmlns:v="urn:schemas-microsoft-com:vml" xmlns:wp14="http://schemas.microsoft.com/office/word/2010/wordprocessingDrawing" xmlns:wp="http://schemas.openxmlformats.org/drawingml/2006/wordprocessingDrawing" xmlns:w10="urn:schemas-microsoft-com:office:word" xmlns:w="http://schemas.openxmlformats.org/wordprocessingml/2006/main" xmlns:w14="http://schemas.microsoft.com/office/word/2010/wordml" xmlns:wpg="http://schemas.microsoft.com/office/word/2010/wordprocessingGroup" xmlns:wpi="http://schemas.microsoft.com/office/word/2010/wordprocessingInk" xmlns:wne="http://schemas.microsoft.com/office/word/2006/wordml" xmlns:wps="http://schemas.microsoft.com/office/word/2010/wordprocessingShape" mc:Ignorable="w14 wp14">
-  <w:docDefaults>
-    <w:rPrDefault>
-      <w:rPr>
-        <w:rFonts w:asciiTheme="minorHAnsi" w:eastAsiaTheme="minorEastAsia" w:hAnsiTheme="minorHAnsi" w:cstheme="minorBidi"/>
-        <w:sz w:val="24"/>
-        <w:szCs w:val="24"/>
-        <w:lang w:val="en-US" w:eastAsia="en-US" w:bidi="ar-SA"/>
-      </w:rPr>
-    </w:rPrDefault>
-    <w:pPrDefault/>
-  </w:docDefaults>
-  <w:latentStyles w:defLockedState="0" w:defUIPriority="99" w:defSemiHidden="1" w:defUnhideWhenUsed="1" w:defQFormat="0" w:count="276">
-    <w:lsdException w:name="Normal" w:semiHidden="0" w:uiPriority="0" w:unhideWhenUsed="0" w:qFormat="1"/>
-    <w:lsdException w:name="heading 1" w:semiHidden="0" w:uiPriority="9" w:unhideWhenUsed="0" w:qFormat="1"/>
-    <w:lsdException w:name="heading 2" w:uiPriority="9" w:qFormat="1"/>
-    <w:lsdException w:name="heading 3" w:uiPriority="9" w:qFormat="1"/>
-    <w:lsdException w:name="heading 4" w:uiPriority="9" w:qFormat="1"/>
-    <w:lsdException w:name="heading 5" w:uiPriority="9" w:qFormat="1"/>
-    <w:lsdException w:name="heading 6" w:uiPriority="9" w:qFormat="1"/>
-    <w:lsdException w:name="heading 7" w:uiPriority="9" w:qFormat="1"/>
-    <w:lsdException w:name="heading 8" w:uiPriority="9" w:qFormat="1"/>
-    <w:lsdException w:name="heading 9" w:uiPriority="9" w:qFormat="1"/>
-    <w:lsdException w:name="toc 1" w:uiPriority="39"/>
-    <w:lsdException w:name="toc 2" w:uiPriority="39"/>
-    <w:lsdException w:name="toc 3" w:uiPriority="39"/>
-    <w:lsdException w:name="toc 4" w:uiPriority="39"/>
-    <w:lsdException w:name="toc 5" w:uiPriority="39"/>
-    <w:lsdException w:name="toc 6" w:uiPriority="39"/>
-    <w:lsdException w:name="toc 7" w:uiPriority="39"/>
-    <w:lsdException w:name="toc 8" w:uiPriority="39"/>
-    <w:lsdException w:name="toc 9" w:uiPriority="39"/>
-    <w:lsdException w:name="caption" w:uiPriority="35" w:qFormat="1"/>
-    <w:lsdException w:name="Title" w:semiHidden="0" w:uiPriority="10" w:unhideWhenUsed="0" w:qFormat="1"/>
-    <w:lsdException w:name="Default Paragraph Font" w:uiPriority="1"/>
-    <w:lsdException w:name="Subtitle" w:semiHidden="0" w:uiPriority="11" w:unhideWhenUsed="0" w:qFormat="1"/>
-    <w:lsdException w:name="Strong" w:semiHidden="0" w:uiPriority="22" w:unhideWhenUsed="0" w:qFormat="1"/>
-    <w:lsdException w:name="Emphasis" w:semiHidden="0" w:uiPriority="20" w:unhideWhenUsed="0" w:qFormat="1"/>
-    <w:lsdException w:name="Table Grid" w:semiHidden="0" w:uiPriority="59" w:unhideWhenUsed="0"/>
-    <w:lsdException w:name="Placeholder Text" w:unhideWhenUsed="0"/>
-    <w:lsdException w:name="No Spacing" w:semiHidden="0" w:uiPriority="1" w:unhideWhenUsed="0" w:qFormat="1"/>
-    <w:lsdException w:name="Light Shading" w:semiHidden="0" w:uiPriority="60" w:unhideWhenUsed="0"/>
-    <w:lsdException w:name="Light List" w:semiHidden="0" w:uiPriority="61" w:unhideWhenUsed="0"/>
-    <w:lsdException w:name="Light Grid" w:semiHidden="0" w:uiPriority="62" w:unhideWhenUsed="0"/>
-    <w:lsdException w:name="Medium Shading 1" w:semiHidden="0" w:uiPriority="63" w:unhideWhenUsed="0"/>
-    <w:lsdException w:name="Medium Shading 2" w:semiHidden="0" w:uiPriority="64" w:unhideWhenUsed="0"/>
-    <w:lsdException w:name="Medium List 1" w:semiHidden="0" w:uiPriority="65" w:unhideWhenUsed="0"/>
-    <w:lsdException w:name="Medium List 2" w:semiHidden="0" w:uiPriority="66" w:unhideWhenUsed="0"/>
-    <w:lsdException w:name="Medium Grid 1" w:semiHidden="0" w:uiPriority="67" w:unhideWhenUsed="0"/>
-    <w:lsdException w:name="Medium Grid 2" w:semiHidden="0" w:uiPriority="68" w:unhideWhenUsed="0"/>
-    <w:lsdException w:name="Medium Grid 3" w:semiHidden="0" w:uiPriority="69" w:unhideWhenUsed="0"/>
-    <w:lsdException w:name="Dark List" w:semiHidden="0" w:uiPriority="70" w:unhideWhenUsed="0"/>
-    <w:lsdException w:name="Colorful Shading" w:semiHidden="0" w:uiPriority="71" w:unhideWhenUsed="0"/>
-    <w:lsdException w:name="Colorful List" w:semiHidden="0" w:uiPriority="72" w:unhideWhenUsed="0"/>
-    <w:lsdException w:name="Colorful Grid" w:semiHidden="0" w:uiPriority="73" w:unhideWhenUsed="0"/>
-    <w:lsdException w:name="Light Shading Accent 1" w:semiHidden="0" w:uiPriority="60" w:unhideWhenUsed="0"/>
-    <w:lsdException w:name="Light List Accent 1" w:semiHidden="0" w:uiPriority="61" w:unhideWhenUsed="0"/>
-    <w:lsdException w:name="Light Grid Accent 1" w:semiHidden="0" w:uiPriority="62" w:unhideWhenUsed="0"/>
-    <w:lsdException w:name="Medium Shading 1 Accent 1" w:semiHidden="0" w:uiPriority="63" w:unhideWhenUsed="0"/>
-    <w:lsdException w:name="Medium Shading 2 Accent 1" w:semiHidden="0" w:uiPriority="64" w:unhideWhenUsed="0"/>
-    <w:lsdException w:name="Medium List 1 Accent 1" w:semiHidden="0" w:uiPriority="65" w:unhideWhenUsed="0"/>
-    <w:lsdException w:name="Revision" w:unhideWhenUsed="0"/>
-    <w:lsdException w:name="List Paragraph" w:semiHidden="0" w:uiPriority="34" w:unhideWhenUsed="0" w:qFormat="1"/>
-    <w:lsdException w:name="Quote" w:semiHidden="0" w:uiPriority="29" w:unhideWhenUsed="0" w:qFormat="1"/>
-    <w:lsdException w:name="Intense Quote" w:semiHidden="0" w:uiPriority="30" w:unhideWhenUsed="0" w:qFormat="1"/>
-    <w:lsdException w:name="Medium List 2 Accent 1" w:semiHidden="0" w:uiPriority="66" w:unhideWhenUsed="0"/>
-    <w:lsdException w:name="Medium Grid 1 Accent 1" w:semiHidden="0" w:uiPriority="67" w:unhideWhenUsed="0"/>
-    <w:lsdException w:name="Medium Grid 2 Accent 1" w:semiHidden="0" w:uiPriority="68" w:unhideWhenUsed="0"/>
-    <w:lsdException w:name="Medium Grid 3 Accent 1" w:semiHidden="0" w:uiPriority="69" w:unhideWhenUsed="0"/>
-    <w:lsdException w:name="Dark List Accent 1" w:semiHidden="0" w:uiPriority="70" w:unhideWhenUsed="0"/>
-    <w:lsdException w:name="Colorful Shading Accent 1" w:semiHidden="0" w:uiPriority="71" w:unhideWhenUsed="0"/>
-    <w:lsdException w:name="Colorful List Accent 1" w:semiHidden="0" w:uiPriority="72" w:unhideWhenUsed="0"/>
-    <w:lsdException w:name="Colorful Grid Accent 1" w:semiHidden="0" w:uiPriority="73" w:unhideWhenUsed="0"/>
-    <w:lsdException w:name="Light Shading Accent 2" w:semiHidden="0" w:uiPriority="60" w:unhideWhenUsed="0"/>
-    <w:lsdException w:name="Light List Accent 2" w:semiHidden="0" w:uiPriority="61" w:unhideWhenUsed="0"/>
-    <w:lsdException w:name="Light Grid Accent 2" w:semiHidden="0" w:uiPriority="62" w:unhideWhenUsed="0"/>
-    <w:lsdException w:name="Medium Shading 1 Accent 2" w:semiHidden="0" w:uiPriority="63" w:unhideWhenUsed="0"/>
-    <w:lsdException w:name="Medium Shading 2 Accent 2" w:semiHidden="0" w:uiPriority="64" w:unhideWhenUsed="0"/>
-    <w:lsdException w:name="Medium List 1 Accent 2" w:semiHidden="0" w:uiPriority="65" w:unhideWhenUsed="0"/>
-    <w:lsdException w:name="Medium List 2 Accent 2" w:semiHidden="0" w:uiPriority="66" w:unhideWhenUsed="0"/>
-    <w:lsdException w:name="Medium Grid 1 Accent 2" w:semiHidden="0" w:uiPriority="67" w:unhideWhenUsed="0"/>
-    <w:lsdException w:name="Medium Grid 2 Accent 2" w:semiHidden="0" w:uiPriority="68" w:unhideWhenUsed="0"/>
-    <w:lsdException w:name="Medium Grid 3 Accent 2" w:semiHidden="0" w:uiPriority="69" w:unhideWhenUsed="0"/>
-    <w:lsdException w:name="Dark List Accent 2" w:semiHidden="0" w:uiPriority="70" w:unhideWhenUsed="0"/>
-    <w:lsdException w:name="Colorful Shading Accent 2" w:semiHidden="0" w:uiPriority="71" w:unhideWhenUsed="0"/>
-    <w:lsdException w:name="Colorful List Accent 2" w:semiHidden="0" w:uiPriority="72" w:unhideWhenUsed="0"/>
-    <w:lsdException w:name="Colorful Grid Accent 2" w:semiHidden="0" w:uiPriority="73" w:unhideWhenUsed="0"/>
-    <w:lsdException w:name="Light Shading Accent 3" w:semiHidden="0" w:uiPriority="60" w:unhideWhenUsed="0"/>
-    <w:lsdException w:name="Light List Accent 3" w:semiHidden="0" w:uiPriority="61" w:unhideWhenUsed="0"/>
-    <w:lsdException w:name="Light Grid Accent 3" w:semiHidden="0" w:uiPriority="62" w:unhideWhenUsed="0"/>
-    <w:lsdException w:name="Medium Shading 1 Accent 3" w:semiHidden="0" w:uiPriority="63" w:unhideWhenUsed="0"/>
-    <w:lsdException w:name="Medium Shading 2 Accent 3" w:semiHidden="0" w:uiPriority="64" w:unhideWhenUsed="0"/>
-    <w:lsdException w:name="Medium List 1 Accent 3" w:semiHidden="0" w:uiPriority="65" w:unhideWhenUsed="0"/>
-    <w:lsdException w:name="Medium List 2 Accent 3" w:semiHidden="0" w:uiPriority="66" w:unhideWhenUsed="0"/>
-    <w:lsdException w:name="Medium Grid 1 Accent 3" w:semiHidden="0" w:uiPriority="67" w:unhideWhenUsed="0"/>
-    <w:lsdException w:name="Medium Grid 2 Accent 3" w:semiHidden="0" w:uiPriority="68" w:unhideWhenUsed="0"/>
-    <w:lsdException w:name="Medium Grid 3 Accent 3" w:semiHidden="0" w:uiPriority="69" w:unhideWhenUsed="0"/>
-    <w:lsdException w:name="Dark List Accent 3" w:semiHidden="0" w:uiPriority="70" w:unhideWhenUsed="0"/>
-    <w:lsdException w:name="Colorful Shading Accent 3" w:semiHidden="0" w:uiPriority="71" w:unhideWhenUsed="0"/>
-    <w:lsdException w:name="Colorful List Accent 3" w:semiHidden="0" w:uiPriority="72" w:unhideWhenUsed="0"/>
-    <w:lsdException w:name="Colorful Grid Accent 3" w:semiHidden="0" w:uiPriority="73" w:unhideWhenUsed="0"/>
-    <w:lsdException w:name="Light Shading Accent 4" w:semiHidden="0" w:uiPriority="60" w:unhideWhenUsed="0"/>
-    <w:lsdException w:name="Light List Accent 4" w:semiHidden="0" w:uiPriority="61" w:unhideWhenUsed="0"/>
-    <w:lsdException w:name="Light Grid Accent 4" w:semiHidden="0" w:uiPriority="62" w:unhideWhenUsed="0"/>
-    <w:lsdException w:name="Medium Shading 1 Accent 4" w:semiHidden="0" w:uiPriority="63" w:unhideWhenUsed="0"/>
-    <w:lsdException w:name="Medium Shading 2 Accent 4" w:semiHidden="0" w:uiPriority="64" w:unhideWhenUsed="0"/>
-    <w:lsdException w:name="Medium List 1 Accent 4" w:semiHidden="0" w:uiPriority="65" w:unhideWhenUsed="0"/>
-    <w:lsdException w:name="Medium List 2 Accent 4" w:semiHidden="0" w:uiPriority="66" w:unhideWhenUsed="0"/>
-    <w:lsdException w:name="Medium Grid 1 Accent 4" w:semiHidden="0" w:uiPriority="67" w:unhideWhenUsed="0"/>
-    <w:lsdException w:name="Medium Grid 2 Accent 4" w:semiHidden="0" w:uiPriority="68" w:unhideWhenUsed="0"/>
-    <w:lsdException w:name="Medium Grid 3 Accent 4" w:semiHidden="0" w:uiPriority="69" w:unhideWhenUsed="0"/>
-    <w:lsdException w:name="Dark List Accent 4" w:semiHidden="0" w:uiPriority="70" w:unhideWhenUsed="0"/>
-    <w:lsdException w:name="Colorful Shading Accent 4" w:semiHidden="0" w:uiPriority="71" w:unhideWhenUsed="0"/>
-    <w:lsdException w:name="Colorful List Accent 4" w:semiHidden="0" w:uiPriority="72" w:unhideWhenUsed="0"/>
-    <w:lsdException w:name="Colorful Grid Accent 4" w:semiHidden="0" w:uiPriority="73" w:unhideWhenUsed="0"/>
-    <w:lsdException w:name="Light Shading Accent 5" w:semiHidden="0" w:uiPriority="60" w:unhideWhenUsed="0"/>
-    <w:lsdException w:name="Light List Accent 5" w:semiHidden="0" w:uiPriority="61" w:unhideWhenUsed="0"/>
-    <w:lsdException w:name="Light Grid Accent 5" w:semiHidden="0" w:uiPriority="62" w:unhideWhenUsed="0"/>
-    <w:lsdException w:name="Medium Shading 1 Accent 5" w:semiHidden="0" w:uiPriority="63" w:unhideWhenUsed="0"/>
-    <w:lsdException w:name="Medium Shading 2 Accent 5" w:semiHidden="0" w:uiPriority="64" w:unhideWhenUsed="0"/>
-    <w:lsdException w:name="Medium List 1 Accent 5" w:semiHidden="0" w:uiPriority="65" w:unhideWhenUsed="0"/>
-    <w:lsdException w:name="Medium List 2 Accent 5" w:semiHidden="0" w:uiPriority="66" w:unhideWhenUsed="0"/>
-    <w:lsdException w:name="Medium Grid 1 Accent 5" w:semiHidden="0" w:uiPriority="67" w:unhideWhenUsed="0"/>
-    <w:lsdException w:name="Medium Grid 2 Accent 5" w:semiHidden="0" w:uiPriority="68" w:unhideWhenUsed="0"/>
-    <w:lsdException w:name="Medium Grid 3 Accent 5" w:semiHidden="0" w:uiPriority="69" w:unhideWhenUsed="0"/>
-    <w:lsdException w:name="Dark List Accent 5" w:semiHidden="0" w:uiPriority="70" w:unhideWhenUsed="0"/>
-    <w:lsdException w:name="Colorful Shading Accent 5" w:semiHidden="0" w:uiPriority="71" w:unhideWhenUsed="0"/>
-    <w:lsdException w:name="Colorful List Accent 5" w:semiHidden="0" w:uiPriority="72" w:unhideWhenUsed="0"/>
-    <w:lsdException w:name="Colorful Grid Accent 5" w:semiHidden="0" w:uiPriority="73" w:unhideWhenUsed="0"/>
-    <w:lsdException w:name="Light Shading Accent 6" w:semiHidden="0" w:uiPriority="60" w:unhideWhenUsed="0"/>
-    <w:lsdException w:name="Light List Accent 6" w:semiHidden="0" w:uiPriority="61" w:unhideWhenUsed="0"/>
-    <w:lsdException w:name="Light Grid Accent 6" w:semiHidden="0" w:uiPriority="62" w:unhideWhenUsed="0"/>
-    <w:lsdException w:name="Medium Shading 1 Accent 6" w:semiHidden="0" w:uiPriority="63" w:unhideWhenUsed="0"/>
-    <w:lsdException w:name="Medium Shading 2 Accent 6" w:semiHidden="0" w:uiPriority="64" w:unhideWhenUsed="0"/>
-    <w:lsdException w:name="Medium List 1 Accent 6" w:semiHidden="0" w:uiPriority="65" w:unhideWhenUsed="0"/>
-    <w:lsdException w:name="Medium List 2 Accent 6" w:semiHidden="0" w:uiPriority="66" w:unhideWhenUsed="0"/>
-    <w:lsdException w:name="Medium Grid 1 Accent 6" w:semiHidden="0" w:uiPriority="67" w:unhideWhenUsed="0"/>
-    <w:lsdException w:name="Medium Grid 2 Accent 6" w:semiHidden="0" w:uiPriority="68" w:unhideWhenUsed="0"/>
-    <w:lsdException w:name="Medium Grid 3 Accent 6" w:semiHidden="0" w:uiPriority="69" w:unhideWhenUsed="0"/>
-    <w:lsdException w:name="Dark List Accent 6" w:semiHidden="0" w:uiPriority="70" w:unhideWhenUsed="0"/>
-    <w:lsdException w:name="Colorful Shading Accent 6" w:semiHidden="0" w:uiPriority="71" w:unhideWhenUsed="0"/>
-    <w:lsdException w:name="Colorful List Accent 6" w:semiHidden="0" w:uiPriority="72" w:unhideWhenUsed="0"/>
-    <w:lsdException w:name="Colorful Grid Accent 6" w:semiHidden="0" w:uiPriority="73" w:unhideWhenUsed="0"/>
-    <w:lsdException w:name="Subtle Emphasis" w:semiHidden="0" w:uiPriority="19" w:unhideWhenUsed="0" w:qFormat="1"/>
-    <w:lsdException w:name="Intense Emphasis" w:semiHidden="0" w:uiPriority="21" w:unhideWhenUsed="0" w:qFormat="1"/>
-    <w:lsdException w:name="Subtle Reference" w:semiHidden="0" w:uiPriority="31" w:unhideWhenUsed="0" w:qFormat="1"/>
-    <w:lsdException w:name="Intense Reference" w:semiHidden="0" w:uiPriority="32" w:unhideWhenUsed="0" w:qFormat="1"/>
-    <w:lsdException w:name="Book Title" w:semiHidden="0" w:uiPriority="33" w:unhideWhenUsed="0" w:qFormat="1"/>
-    <w:lsdException w:name="Bibliography" w:uiPriority="37"/>
-    <w:lsdException w:name="TOC Heading" w:uiPriority="39" w:qFormat="1"/>
+  <w:latentStyles w:defLockedState="0" w:defUIPriority="99" w:defSemiHidden="0" w:defUnhideWhenUsed="0" w:defQFormat="0" w:count="371">
+    <w:lsdException w:name="Normal" w:uiPriority="0" w:qFormat="1"/>
+    <w:lsdException w:name="heading 1" w:uiPriority="9" w:qFormat="1"/>
+    <w:lsdException w:name="heading 2" w:semiHidden="1" w:uiPriority="9" w:unhideWhenUsed="1" w:qFormat="1"/>
+    <w:lsdException w:name="heading 3" w:semiHidden="1" w:uiPriority="9" w:unhideWhenUsed="1" w:qFormat="1"/>
+    <w:lsdException w:name="heading 4" w:semiHidden="1" w:uiPriority="9" w:unhideWhenUsed="1" w:qFormat="1"/>
+    <w:lsdException w:name="heading 5" w:semiHidden="1" w:uiPriority="9" w:unhideWhenUsed="1" w:qFormat="1"/>
+    <w:lsdException w:name="heading 6" w:semiHidden="1" w:uiPriority="9" w:unhideWhenUsed="1" w:qFormat="1"/>
+    <w:lsdException w:name="heading 7" w:semiHidden="1" w:uiPriority="9" w:unhideWhenUsed="1" w:qFormat="1"/>
+    <w:lsdException w:name="heading 8" w:semiHidden="1" w:uiPriority="9" w:unhideWhenUsed="1" w:qFormat="1"/>
+    <w:lsdException w:name="heading 9" w:semiHidden="1" w:uiPriority="9" w:unhideWhenUsed="1" w:qFormat="1"/>
+    <w:lsdException w:name="index 1" w:semiHidden="1" w:unhideWhenUsed="1"/>
+    <w:lsdException w:name="index 2" w:semiHidden="1" w:unhideWhenUsed="1"/>
+    <w:lsdException w:name="index 3" w:semiHidden="1" w:unhideWhenUsed="1"/>
+    <w:lsdException w:name="index 4" w:semiHidden="1" w:unhideWhenUsed="1"/>
+    <w:lsdException w:name="index 5" w:semiHidden="1" w:unhideWhenUsed="1"/>
+    <w:lsdException w:name="index 6" w:semiHidden="1" w:unhideWhenUsed="1"/>
+    <w:lsdException w:name="index 7" w:semiHidden="1" w:unhideWhenUsed="1"/>
+    <w:lsdException w:name="index 8" w:semiHidden="1" w:unhideWhenUsed="1"/>
+    <w:lsdException w:name="index 9" w:semiHidden="1" w:unhideWhenUsed="1"/>
+    <w:lsdException w:name="toc 1" w:semiHidden="1" w:uiPriority="39" w:unhideWhenUsed="1"/>
+    <w:lsdException w:name="toc 2" w:semiHidden="1" w:uiPriority="39" w:unhideWhenUsed="1"/>
+    <w:lsdException w:name="toc 3" w:semiHidden="1" w:uiPriority="39" w:unhideWhenUsed="1"/>
+    <w:lsdException w:name="toc 4" w:semiHidden="1" w:uiPriority="39" w:unhideWhenUsed="1"/>
+    <w:lsdException w:name="toc 5" w:semiHidden="1" w:uiPriority="39" w:unhideWhenUsed="1"/>
+    <w:lsdException w:name="toc 6" w:semiHidden="1" w:uiPriority="39" w:unhideWhenUsed="1"/>
+    <w:lsdException w:name="toc 7" w:semiHidden="1" w:uiPriority="39" w:unhideWhenUsed="1"/>
+    <w:lsdException w:name="toc 8" w:semiHidden="1" w:uiPriority="39" w:unhideWhenUsed="1"/>
+    <w:lsdException w:name="toc 9" w:semiHidden="1" w:uiPriority="39" w:unhideWhenUsed="1"/>
+    <w:lsdException w:name="Normal Indent" w:semiHidden="1" w:unhideWhenUsed="1"/>
+    <w:lsdException w:name="footnote text" w:semiHidden="1" w:unhideWhenUsed="1"/>
+    <w:lsdException w:name="annotation text" w:semiHidden="1" w:unhideWhenUsed="1"/>
+    <w:lsdException w:name="header" w:semiHidden="1" w:unhideWhenUsed="1"/>
+    <w:lsdException w:name="footer" w:semiHidden="1" w:unhideWhenUsed="1"/>
+    <w:lsdException w:name="index heading" w:semiHidden="1" w:unhideWhenUsed="1"/>
+    <w:lsdException w:name="caption" w:semiHidden="1" w:uiPriority="35" w:unhideWhenUsed="1" w:qFormat="1"/>
+    <w:lsdException w:name="table of figures" w:semiHidden="1" w:unhideWhenUsed="1"/>
+    <w:lsdException w:name="envelope address" w:semiHidden="1" w:unhideWhenUsed="1"/>
+    <w:lsdException w:name="envelope return" w:semiHidden="1" w:unhideWhenUsed="1"/>
+    <w:lsdException w:name="footnote reference" w:semiHidden="1" w:unhideWhenUsed="1"/>
+    <w:lsdException w:name="annotation reference" w:semiHidden="1" w:unhideWhenUsed="1"/>
+    <w:lsdException w:name="line number" w:semiHidden="1" w:unhideWhenUsed="1"/>
+    <w:lsdException w:name="page number" w:semiHidden="1" w:unhideWhenUsed="1"/>
+    <w:lsdException w:name="endnote reference" w:semiHidden="1" w:unhideWhenUsed="1"/>
+    <w:lsdException w:name="endnote text" w:semiHidden="1" w:unhideWhenUsed="1"/>
+    <w:lsdException w:name="table of authorities" w:semiHidden="1" w:unhideWhenUsed="1"/>
+    <w:lsdException w:name="macro" w:semiHidden="1" w:unhideWhenUsed="1"/>
+    <w:lsdException w:name="toa heading" w:semiHidden="1" w:unhideWhenUsed="1"/>
+    <w:lsdException w:name="List" w:semiHidden="1" w:unhideWhenUsed="1"/>
+    <w:lsdException w:name="List Bullet" w:semiHidden="1" w:unhideWhenUsed="1"/>
+    <w:lsdException w:name="List Number" w:semiHidden="1" w:unhideWhenUsed="1"/>
+    <w:lsdException w:name="List 2" w:semiHidden="1" w:unhideWhenUsed="1"/>
+    <w:lsdException w:name="List 3" w:semiHidden="1" w:unhideWhenUsed="1"/>
+    <w:lsdException w:name="List 4" w:semiHidden="1" w:unhideWhenUsed="1"/>
+    <w:lsdException w:name="List 5" w:semiHidden="1" w:unhideWhenUsed="1"/>
+    <w:lsdException w:name="List Bullet 2" w:semiHidden="1" w:unhideWhenUsed="1"/>
+    <w:lsdException w:name="List Bullet 3" w:semiHidden="1" w:unhideWhenUsed="1"/>
+    <w:lsdException w:name="List Bullet 4" w:semiHidden="1" w:unhideWhenUsed="1"/>
+    <w:lsdException w:name="List Bullet 5" w:semiHidden="1" w:unhideWhenUsed="1"/>
+    <w:lsdException w:name="List Number 2" w:semiHidden="1" w:unhideWhenUsed="1"/>
+    <w:lsdException w:name="List Number 3" w:semiHidden="1" w:unhideWhenUsed="1"/>
+    <w:lsdException w:name="List Number 4" w:semiHidden="1" w:unhideWhenUsed="1"/>
+    <w:lsdException w:name="List Number 5" w:semiHidden="1" w:unhideWhenUsed="1"/>
+    <w:lsdException w:name="Title" w:uiPriority="10" w:qFormat="1"/>
+    <w:lsdException w:name="Closing" w:semiHidden="1" w:unhideWhenUsed="1"/>
+    <w:lsdException w:name="Signature" w:semiHidden="1" w:unhideWhenUsed="1"/>
+    <w:lsdException w:name="Default Paragraph Font" w:semiHidden="1" w:uiPriority="1" w:unhideWhenUsed="1"/>
+    <w:lsdException w:name="Body Text" w:semiHidden="1" w:unhideWhenUsed="1"/>
+    <w:lsdException w:name="Body Text Indent" w:semiHidden="1" w:unhideWhenUsed="1"/>
+    <w:lsdException w:name="List Continue" w:semiHidden="1" w:unhideWhenUsed="1"/>
+    <w:lsdException w:name="List Continue 2" w:semiHidden="1" w:unhideWhenUsed="1"/>
+    <w:lsdException w:name="List Continue 3" w:semiHidden="1" w:unhideWhenUsed="1"/>
+    <w:lsdException w:name="List Continue 4" w:semiHidden="1" w:unhideWhenUsed="1"/>
+    <w:lsdException w:name="List Continue 5" w:semiHidden="1" w:unhideWhenUsed="1"/>
+    <w:lsdException w:name="Message Header" w:semiHidden="1" w:unhideWhenUsed="1"/>
+    <w:lsdException w:name="Subtitle" w:uiPriority="11" w:qFormat="1"/>
+    <w:lsdException w:name="Salutation" w:semiHidden="1" w:unhideWhenUsed="1"/>
+    <w:lsdException w:name="Date" w:semiHidden="1" w:unhideWhenUsed="1"/>
+    <w:lsdException w:name="Body Text First Indent" w:semiHidden="1" w:unhideWhenUsed="1"/>
+    <w:lsdException w:name="Body Text First Indent 2" w:semiHidden="1" w:unhideWhenUsed="1"/>
+    <w:lsdException w:name="Note Heading" w:semiHidden="1" w:unhideWhenUsed="1"/>
+    <w:lsdException w:name="Body Text 2" w:semiHidden="1" w:unhideWhenUsed="1"/>
+    <w:lsdException w:name="Body Text 3" w:semiHidden="1" w:unhideWhenUsed="1"/>
+    <w:lsdException w:name="Body Text Indent 2" w:semiHidden="1" w:unhideWhenUsed="1"/>
+    <w:lsdException w:name="Body Text Indent 3" w:semiHidden="1" w:unhideWhenUsed="1"/>
+    <w:lsdException w:name="Block Text" w:semiHidden="1" w:unhideWhenUsed="1"/>
+    <w:lsdException w:name="Hyperlink" w:semiHidden="1" w:unhideWhenUsed="1"/>
+    <w:lsdException w:name="FollowedHyperlink" w:semiHidden="1" w:unhideWhenUsed="1"/>
+    <w:lsdException w:name="Strong" w:uiPriority="22" w:qFormat="1"/>
+    <w:lsdException w:name="Emphasis" w:uiPriority="20" w:qFormat="1"/>
+    <w:lsdException w:name="Document Map" w:semiHidden="1" w:unhideWhenUsed="1"/>
+    <w:lsdException w:name="Plain Text" w:semiHidden="1" w:unhideWhenUsed="1"/>
+    <w:lsdException w:name="E-mail Signature" w:semiHidden="1" w:unhideWhenUsed="1"/>
+    <w:lsdException w:name="HTML Top of Form" w:semiHidden="1" w:unhideWhenUsed="1"/>
+    <w:lsdException w:name="HTML Bottom of Form" w:semiHidden="1" w:unhideWhenUsed="1"/>
+    <w:lsdException w:name="Normal (Web)" w:semiHidden="1" w:unhideWhenUsed="1"/>
+    <w:lsdException w:name="HTML Acronym" w:semiHidden="1" w:unhideWhenUsed="1"/>
+    <w:lsdException w:name="HTML Address" w:semiHidden="1" w:unhideWhenUsed="1"/>
+    <w:lsdException w:name="HTML Cite" w:semiHidden="1" w:unhideWhenUsed="1"/>
+    <w:lsdException w:name="HTML Code" w:semiHidden="1" w:unhideWhenUsed="1"/>
+    <w:lsdException w:name="HTML Definition" w:semiHidden="1" w:unhideWhenUsed="1"/>
+    <w:lsdException w:name="HTML Keyboard" w:semiHidden="1" w:unhideWhenUsed="1"/>
+    <w:lsdException w:name="HTML Preformatted" w:semiHidden="1" w:unhideWhenUsed="1"/>
+    <w:lsdException w:name="HTML Sample" w:semiHidden="1" w:unhideWhenUsed="1"/>
+    <w:lsdException w:name="HTML Typewriter" w:semiHidden="1" w:unhideWhenUsed="1"/>
+    <w:lsdException w:name="HTML Variable" w:semiHidden="1" w:unhideWhenUsed="1"/>
+    <w:lsdException w:name="Normal Table" w:semiHidden="1" w:unhideWhenUsed="1"/>
+    <w:lsdException w:name="annotation subject" w:semiHidden="1" w:unhideWhenUsed="1"/>
+    <w:lsdException w:name="No List" w:semiHidden="1" w:unhideWhenUsed="1"/>
+    <w:lsdException w:name="Outline List 1" w:semiHidden="1" w:unhideWhenUsed="1"/>
+    <w:lsdException w:name="Outline List 2" w:semiHidden="1" w:unhideWhenUsed="1"/>
+    <w:lsdException w:name="Outline List 3" w:semiHidden="1" w:unhideWhenUsed="1"/>
+    <w:lsdException w:name="Table Simple 1" w:semiHidden="1" w:unhideWhenUsed="1"/>
+    <w:lsdException w:name="Table Simple 2" w:semiHidden="1" w:unhideWhenUsed="1"/>
+    <w:lsdException w:name="Table Simple 3" w:semiHidden="1" w:unhideWhenUsed="1"/>
+    <w:lsdException w:name="Table Classic 1" w:semiHidden="1" w:unhideWhenUsed="1"/>
+    <w:lsdException w:name="Table Classic 2" w:semiHidden="1" w:unhideWhenUsed="1"/>
+    <w:lsdException w:name="Table Classic 3" w:semiHidden="1" w:unhideWhenUsed="1"/>
+    <w:lsdException w:name="Table Classic 4" w:semiHidden="1" w:unhideWhenUsed="1"/>
+    <w:lsdException w:name="Table Colorful 1" w:semiHidden="1" w:unhideWhenUsed="1"/>
+    <w:lsdException w:name="Table Colorful 2" w:semiHidden="1" w:unhideWhenUsed="1"/>
+    <w:lsdException w:name="Table Colorful 3" w:semiHidden="1" w:unhideWhenUsed="1"/>
+    <w:lsdException w:name="Table Columns 1" w:semiHidden="1" w:unhideWhenUsed="1"/>
+    <w:lsdException w:name="Table Columns 2" w:semiHidden="1" w:unhideWhenUsed="1"/>
+    <w:lsdException w:name="Table Columns 3" w:semiHidden="1" w:unhideWhenUsed="1"/>
+    <w:lsdException w:name="Table Columns 4" w:semiHidden="1" w:unhideWhenUsed="1"/>
+    <w:lsdException w:name="Table Columns 5" w:semiHidden="1" w:unhideWhenUsed="1"/>
+    <w:lsdException w:name="Table Grid 1" w:semiHidden="1" w:unhideWhenUsed="1"/>
+    <w:lsdException w:name="Table Grid 2" w:semiHidden="1" w:unhideWhenUsed="1"/>
+    <w:lsdException w:name="Table Grid 3" w:semiHidden="1" w:unhideWhenUsed="1"/>
+    <w:lsdException w:name="Table Grid 4" w:semiHidden="1" w:unhideWhenUsed="1"/>
+    <w:lsdException w:name="Table Grid 5" w:semiHidden="1" w:unhideWhenUsed="1"/>
+    <w:lsdException w:name="Table Grid 6" w:semiHidden="1" w:unhideWhenUsed="1"/>
+    <w:lsdException w:name="Table Grid 7" w:semiHidden="1" w:unhideWhenUsed="1"/>
+    <w:lsdException w:name="Table Grid 8" w:semiHidden="1" w:unhideWhenUsed="1"/>
+    <w:lsdException w:name="Table List 1" w:semiHidden="1" w:unhideWhenUsed="1"/>
+    <w:lsdException w:name="Table List 2" w:semiHidden="1" w:unhideWhenUsed="1"/>
+    <w:lsdException w:name="Table List 3" w:semiHidden="1" w:unhideWhenUsed="1"/>
+    <w:lsdException w:name="Table List 4" w:semiHidden="1" w:unhideWhenUsed="1"/>
+    <w:lsdException w:name="Table List 5" w:semiHidden="1" w:unhideWhenUsed="1"/>
+    <w:lsdException w:name="Table List 6" w:semiHidden="1" w:unhideWhenUsed="1"/>
+    <w:lsdException w:name="Table List 7" w:semiHidden="1" w:unhideWhenUsed="1"/>
+    <w:lsdException w:name="Table List 8" w:semiHidden="1" w:unhideWhenUsed="1"/>
+    <w:lsdException w:name="Table 3D effects 1" w:semiHidden="1" w:unhideWhenUsed="1"/>
+    <w:lsdException w:name="Table 3D effects 2" w:semiHidden="1" w:unhideWhenUsed="1"/>
+    <w:lsdException w:name="Table 3D effects 3" w:semiHidden="1" w:unhideWhenUsed="1"/>
+    <w:lsdException w:name="Table Contemporary" w:semiHidden="1" w:unhideWhenUsed="1"/>
+    <w:lsdException w:name="Table Elegant" w:semiHidden="1" w:unhideWhenUsed="1"/>
+    <w:lsdException w:name="Table Professional" w:semiHidden="1" w:unhideWhenUsed="1"/>
+    <w:lsdException w:name="Table Subtle 1" w:semiHidden="1" w:unhideWhenUsed="1"/>
+    <w:lsdException w:name="Table Subtle 2" w:semiHidden="1" w:unhideWhenUsed="1"/>
+    <w:lsdException w:name="Table Web 1" w:semiHidden="1" w:unhideWhenUsed="1"/>
+    <w:lsdException w:name="Table Web 2" w:semiHidden="1" w:unhideWhenUsed="1"/>
+    <w:lsdException w:name="Table Web 3" w:semiHidden="1" w:unhideWhenUsed="1"/>
+    <w:lsdException w:name="Balloon Text" w:semiHidden="1" w:unhideWhenUsed="1"/>
+    <w:lsdException w:name="Table Grid" w:uiPriority="59"/>
+    <w:lsdException w:name="Table Theme" w:semiHidden="1" w:unhideWhenUsed="1"/>
+    <w:lsdException w:name="Placeholder Text" w:semiHidden="1"/>
+    <w:lsdException w:name="No Spacing" w:uiPriority="1" w:qFormat="1"/>
+    <w:lsdException w:name="Light Shading" w:uiPriority="60"/>
+    <w:lsdException w:name="Light List" w:uiPriority="61"/>
+    <w:lsdException w:name="Light Grid" w:uiPriority="62"/>
+    <w:lsdException w:name="Medium Shading 1" w:uiPriority="63"/>
+    <w:lsdException w:name="Medium Shading 2" w:uiPriority="64"/>
+    <w:lsdException w:name="Medium List 1" w:uiPriority="65"/>
+    <w:lsdException w:name="Medium List 2" w:uiPriority="66"/>
+    <w:lsdException w:name="Medium Grid 1" w:uiPriority="67"/>
+    <w:lsdException w:name="Medium Grid 2" w:uiPriority="68"/>
+    <w:lsdException w:name="Medium Grid 3" w:uiPriority="69"/>
+    <w:lsdException w:name="Dark List" w:uiPriority="70"/>
+    <w:lsdException w:name="Colorful Shading" w:uiPriority="71"/>
+    <w:lsdException w:name="Colorful List" w:uiPriority="72"/>
+    <w:lsdException w:name="Colorful Grid" w:uiPriority="73"/>
+    <w:lsdException w:name="Light Shading Accent 1" w:uiPriority="60"/>
+    <w:lsdException w:name="Light List Accent 1" w:uiPriority="61"/>
+    <w:lsdException w:name="Light Grid Accent 1" w:uiPriority="62"/>
+    <w:lsdException w:name="Medium Shading 1 Accent 1" w:uiPriority="63"/>
+    <w:lsdException w:name="Medium Shading 2 Accent 1" w:uiPriority="64"/>
+    <w:lsdException w:name="Medium List 1 Accent 1" w:uiPriority="65"/>
+    <w:lsdException w:name="Revision" w:semiHidden="1"/>
+    <w:lsdException w:name="List Paragraph" w:uiPriority="34" w:qFormat="1"/>
+    <w:lsdException w:name="Quote" w:uiPriority="29" w:qFormat="1"/>
+    <w:lsdException w:name="Intense Quote" w:uiPriority="30" w:qFormat="1"/>
+    <w:lsdException w:name="Medium List 2 Accent 1" w:uiPriority="66"/>
+    <w:lsdException w:name="Medium Grid 1 Accent 1" w:uiPriority="67"/>
+    <w:lsdException w:name="Medium Grid 2 Accent 1" w:uiPriority="68"/>
+    <w:lsdException w:name="Medium Grid 3 Accent 1" w:uiPriority="69"/>
+    <w:lsdException w:name="Dark List Accent 1" w:uiPriority="70"/>
+    <w:lsdException w:name="Colorful Shading Accent 1" w:uiPriority="71"/>
+    <w:lsdException w:name="Colorful List Accent 1" w:uiPriority="72"/>
+    <w:lsdException w:name="Colorful Grid Accent 1" w:uiPriority="73"/>
+    <w:lsdException w:name="Light Shading Accent 2" w:uiPriority="60"/>
+    <w:lsdException w:name="Light List Accent 2" w:uiPriority="61"/>
+    <w:lsdException w:name="Light Grid Accent 2" w:uiPriority="62"/>
+    <w:lsdException w:name="Medium Shading 1 Accent 2" w:uiPriority="63"/>
+    <w:lsdException w:name="Medium Shading 2 Accent 2" w:uiPriority="64"/>
+    <w:lsdException w:name="Medium List 1 Accent 2" w:uiPriority="65"/>
+    <w:lsdException w:name="Medium List 2 Accent 2" w:uiPriority="66"/>
+    <w:lsdException w:name="Medium Grid 1 Accent 2" w:uiPriority="67"/>
+    <w:lsdException w:name="Medium Grid 2 Accent 2" w:uiPriority="68"/>
+    <w:lsdException w:name="Medium Grid 3 Accent 2" w:uiPriority="69"/>
+    <w:lsdException w:name="Dark List Accent 2" w:uiPriority="70"/>
+    <w:lsdException w:name="Colorful Shading Accent 2" w:uiPriority="71"/>
+    <w:lsdException w:name="Colorful List Accent 2" w:uiPriority="72"/>
+    <w:lsdException w:name="Colorful Grid Accent 2" w:uiPriority="73"/>
+    <w:lsdException w:name="Light Shading Accent 3" w:uiPriority="60"/>
+    <w:lsdException w:name="Light List Accent 3" w:uiPriority="61"/>
+    <w:lsdException w:name="Light Grid Accent 3" w:uiPriority="62"/>
+    <w:lsdException w:name="Medium Shading 1 Accent 3" w:uiPriority="63"/>
+    <w:lsdException w:name="Medium Shading 2 Accent 3" w:uiPriority="64"/>
+    <w:lsdException w:name="Medium List 1 Accent 3" w:uiPriority="65"/>
+    <w:lsdException w:name="Medium List 2 Accent 3" w:uiPriority="66"/>
+    <w:lsdException w:name="Medium Grid 1 Accent 3" w:uiPriority="67"/>
+    <w:lsdException w:name="Medium Grid 2 Accent 3" w:uiPriority="68"/>
+    <w:lsdException w:name="Medium Grid 3 Accent 3" w:uiPriority="69"/>
+    <w:lsdException w:name="Dark List Accent 3" w:uiPriority="70"/>
+    <w:lsdException w:name="Colorful Shading Accent 3" w:uiPriority="71"/>
+    <w:lsdException w:name="Colorful List Accent 3" w:uiPriority="72"/>
+    <w:lsdException w:name="Colorful Grid Accent 3" w:uiPriority="73"/>
+    <w:lsdException w:name="Light Shading Accent 4" w:uiPriority="60"/>
+    <w:lsdException w:name="Light List Accent 4" w:uiPriority="61"/>
+    <w:lsdException w:name="Light Grid Accent 4" w:uiPriority="62"/>
+    <w:lsdException w:name="Medium Shading 1 Accent 4" w:uiPriority="63"/>
+    <w:lsdException w:name="Medium Shading 2 Accent 4" w:uiPriority="64"/>
+    <w:lsdException w:name="Medium List 1 Accent 4" w:uiPriority="65"/>
+    <w:lsdException w:name="Medium List 2 Accent 4" w:uiPriority="66"/>
+    <w:lsdException w:name="Medium Grid 1 Accent 4" w:uiPriority="67"/>
+    <w:lsdException w:name="Medium Grid 2 Accent 4" w:uiPriority="68"/>
+    <w:lsdException w:name="Medium Grid 3 Accent 4" w:uiPriority="69"/>
+    <w:lsdException w:name="Dark List Accent 4" w:uiPriority="70"/>
+    <w:lsdException w:name="Colorful Shading Accent 4" w:uiPriority="71"/>
+    <w:lsdException w:name="Colorful List Accent 4" w:uiPriority="72"/>
+    <w:lsdException w:name="Colorful Grid Accent 4" w:uiPriority="73"/>
+    <w:lsdException w:name="Light Shading Accent 5" w:uiPriority="60"/>
+    <w:lsdException w:name="Light List Accent 5" w:uiPriority="61"/>
+    <w:lsdException w:name="Light Grid Accent 5" w:uiPriority="62"/>
+    <w:lsdException w:name="Medium Shading 1 Accent 5" w:uiPriority="63"/>
+    <w:lsdException w:name="Medium Shading 2 Accent 5" w:uiPriority="64"/>
+    <w:lsdException w:name="Medium List 1 Accent 5" w:uiPriority="65"/>
+    <w:lsdException w:name="Medium List 2 Accent 5" w:uiPriority="66"/>
+    <w:lsdException w:name="Medium Grid 1 Accent 5" w:uiPriority="67"/>
+    <w:lsdException w:name="Medium Grid 2 Accent 5" w:uiPriority="68"/>
+    <w:lsdException w:name="Medium Grid 3 Accent 5" w:uiPriority="69"/>
+    <w:lsdException w:name="Dark List Accent 5" w:uiPriority="70"/>
+    <w:lsdException w:name="Colorful Shading Accent 5" w:uiPriority="71"/>
+    <w:lsdException w:name="Colorful List Accent 5" w:uiPriority="72"/>
+    <w:lsdException w:name="Colorful Grid Accent 5" w:uiPriority="73"/>
+    <w:lsdException w:name="Light Shading Accent 6" w:uiPriority="60"/>
+    <w:lsdException w:name="Light List Accent 6" w:uiPriority="61"/>
+    <w:lsdException w:name="Light Grid Accent 6" w:uiPriority="62"/>
+    <w:lsdException w:name="Medium Shading 1 Accent 6" w:uiPriority="63"/>
+    <w:lsdException w:name="Medium Shading 2 Accent 6" w:uiPriority="64"/>
+    <w:lsdException w:name="Medium List 1 Accent 6" w:uiPriority="65"/>
+    <w:lsdException w:name="Medium List 2 Accent 6" w:uiPriority="66"/>
+    <w:lsdException w:name="Medium Grid 1 Accent 6" w:uiPriority="67"/>
+    <w:lsdException w:name="Medium Grid 2 Accent 6" w:uiPriority="68"/>
+    <w:lsdException w:name="Medium Grid 3 Accent 6" w:uiPriority="69"/>
+    <w:lsdException w:name="Dark List Accent 6" w:uiPriority="70"/>
+    <w:lsdException w:name="Colorful Shading Accent 6" w:uiPriority="71"/>
+    <w:lsdException w:name="Colorful List Accent 6" w:uiPriority="72"/>
+    <w:lsdException w:name="Colorful Grid Accent 6" w:uiPriority="73"/>
+    <w:lsdException w:name="Subtle Emphasis" w:uiPriority="19" w:qFormat="1"/>
+    <w:lsdException w:name="Intense Emphasis" w:uiPriority="21" w:qFormat="1"/>
+    <w:lsdException w:name="Subtle Reference" w:uiPriority="31" w:qFormat="1"/>
+    <w:lsdException w:name="Intense Reference" w:uiPriority="32" w:qFormat="1"/>
+    <w:lsdException w:name="Book Title" w:uiPriority="33" w:qFormat="1"/>
+    <w:lsdException w:name="Bibliography" w:semiHidden="1" w:uiPriority="37" w:unhideWhenUsed="1"/>
+    <w:lsdException w:name="TOC Heading" w:semiHidden="1" w:uiPriority="39" w:unhideWhenUsed="1" w:qFormat="1"/>
+    <w:lsdException w:name="Grid Table 4" w:uiPriority="49"/>
+    <w:lsdException w:name="Grid Table 5 Dark" w:uiPriority="50"/>
+    <w:lsdException w:name="Grid Table 6 Colorful" w:uiPriority="51"/>
+    <w:lsdException w:name="Grid Table 7 Colorful" w:uiPriority="52"/>
+    <w:lsdException w:name="Grid Table 1 Light Accent 1" w:uiPriority="46"/>
+    <w:lsdException w:name="Grid Table 2 Accent 1" w:uiPriority="47"/>
+    <w:lsdException w:name="Grid Table 3 Accent 1" w:uiPriority="48"/>
+    <w:lsdException w:name="Grid Table 4 Accent 1" w:uiPriority="49"/>
+    <w:lsdException w:name="Grid Table 5 Dark Accent 1" w:uiPriority="50"/>
+    <w:lsdException w:name="Grid Table 6 Colorful Accent 1" w:uiPriority="51"/>
+    <w:lsdException w:name="Grid Table 7 Colorful Accent 1" w:uiPriority="52"/>
+    <w:lsdException w:name="Grid Table 1 Light Accent 2" w:uiPriority="46"/>
+    <w:lsdException w:name="Grid Table 2 Accent 2" w:uiPriority="47"/>
+    <w:lsdException w:name="Grid Table 3 Accent 2" w:uiPriority="48"/>
+    <w:lsdException w:name="Grid Table 4 Accent 2" w:uiPriority="49"/>
+    <w:lsdException w:name="Grid Table 5 Dark Accent 2" w:uiPriority="50"/>
+    <w:lsdException w:name="Grid Table 6 Colorful Accent 2" w:uiPriority="51"/>
+    <w:lsdException w:name="Grid Table 7 Colorful Accent 2" w:uiPriority="52"/>
+    <w:lsdException w:name="Grid Table 1 Light Accent 3" w:uiPriority="46"/>
+    <w:lsdException w:name="Grid Table 2 Accent 3" w:uiPriority="47"/>
+    <w:lsdException w:name="Grid Table 3 Accent 3" w:uiPriority="48"/>
+    <w:lsdException w:name="Grid Table 4 Accent 3" w:uiPriority="49"/>
+    <w:lsdException w:name="Grid Table 5 Dark Accent 3" w:uiPriority="50"/>
+    <w:lsdException w:name="Grid Table 6 Colorful Accent 3" w:uiPriority="51"/>
+    <w:lsdException w:name="Grid Table 7 Colorful Accent 3" w:uiPriority="52"/>
+    <w:lsdException w:name="Grid Table 1 Light Accent 4" w:uiPriority="46"/>
+    <w:lsdException w:name="Grid Table 2 Accent 4" w:uiPriority="47"/>
+    <w:lsdException w:name="Grid Table 3 Accent 4" w:uiPriority="48"/>
+    <w:lsdException w:name="Grid Table 4 Accent 4" w:uiPriority="49"/>
+    <w:lsdException w:name="Grid Table 5 Dark Accent 4" w:uiPriority="50"/>
+    <w:lsdException w:name="Grid Table 6 Colorful Accent 4" w:uiPriority="51"/>
+    <w:lsdException w:name="Grid Table 7 Colorful Accent 4" w:uiPriority="52"/>
+    <w:lsdException w:name="Grid Table 1 Light Accent 5" w:uiPriority="46"/>
+    <w:lsdException w:name="Grid Table 2 Accent 5" w:uiPriority="47"/>
+    <w:lsdException w:name="Grid Table 3 Accent 5" w:uiPriority="48"/>
+    <w:lsdException w:name="Grid Table 4 Accent 5" w:uiPriority="49"/>
+    <w:lsdException w:name="Grid Table 5 Dark Accent 5" w:uiPriority="50"/>
+    <w:lsdException w:name="Grid Table 6 Colorful Accent 5" w:uiPriority="51"/>
+    <w:lsdException w:name="Grid Table 7 Colorful Accent 5" w:uiPriority="52"/>
+    <w:lsdException w:name="Grid Table 1 Light Accent 6" w:uiPriority="46"/>
+    <w:lsdException w:name="Grid Table 2 Accent 6" w:uiPriority="47"/>
+    <w:lsdException w:name="Grid Table 3 Accent 6" w:uiPriority="48"/>
+    <w:lsdException w:name="Grid Table 4 Accent 6" w:uiPriority="49"/>
+    <w:lsdException w:name="Grid Table 5 Dark Accent 6" w:uiPriority="50"/>
+    <w:lsdException w:name="Grid Table 6 Colorful Accent 6" w:uiPriority="51"/>
+    <w:lsdException w:name="Grid Table 7 Colorful Accent 6" w:uiPriority="52"/>
+    <w:lsdException w:name="List Table 1 Light" w:uiPriority="46"/>
+    <w:lsdException w:name="List Table 2" w:uiPriority="47"/>
+    <w:lsdException w:name="List Table 3" w:uiPriority="48"/>
+    <w:lsdException w:name="List Table 4" w:uiPriority="49"/>
+    <w:lsdException w:name="List Table 5 Dark" w:uiPriority="50"/>
+    <w:lsdException w:name="List Table 6 Colorful" w:uiPriority="51"/>
+    <w:lsdException w:name="List Table 7 Colorful" w:uiPriority="52"/>
+    <w:lsdException w:name="List Table 1 Light Accent 1" w:uiPriority="46"/>
+    <w:lsdException w:name="List Table 2 Accent 1" w:uiPriority="47"/>
+    <w:lsdException w:name="List Table 3 Accent 1" w:uiPriority="48"/>
+    <w:lsdException w:name="List Table 4 Accent 1" w:uiPriority="49"/>
+    <w:lsdException w:name="List Table 5 Dark Accent 1" w:uiPriority="50"/>
+    <w:lsdException w:name="List Table 6 Colorful Accent 1" w:uiPriority="51"/>
+    <w:lsdException w:name="List Table 7 Colorful Accent 1" w:uiPriority="52"/>
+    <w:lsdException w:name="List Table 1 Light Accent 2" w:uiPriority="46"/>
+    <w:lsdException w:name="List Table 2 Accent 2" w:uiPriority="47"/>
+    <w:lsdException w:name="List Table 3 Accent 2" w:uiPriority="48"/>
+    <w:lsdException w:name="List Table 4 Accent 2" w:uiPriority="49"/>
+    <w:lsdException w:name="List Table 5 Dark Accent 2" w:uiPriority="50"/>
+    <w:lsdException w:name="List Table 6 Colorful Accent 2" w:uiPriority="51"/>
+    <w:lsdException w:name="List Table 7 Colorful Accent 2" w:uiPriority="52"/>
+    <w:lsdException w:name="List Table 1 Light Accent 3" w:uiPriority="46"/>
+    <w:lsdException w:name="List Table 2 Accent 3" w:uiPriority="47"/>
+    <w:lsdException w:name="List Table 3 Accent 3" w:uiPriority="48"/>
+    <w:lsdException w:name="List Table 4 Accent 3" w:uiPriority="49"/>
+    <w:lsdException w:name="List Table 5 Dark Accent 3" w:uiPriority="50"/>
+    <w:lsdException w:name="List Table 6 Colorful Accent 3" w:uiPriority="51"/>
+    <w:lsdException w:name="List Table 7 Colorful Accent 3" w:uiPriority="52"/>
+    <w:lsdException w:name="List Table 1 Light Accent 4" w:uiPriority="46"/>
+    <w:lsdException w:name="List Table 2 Accent 4" w:uiPriority="47"/>
+    <w:lsdException w:name="List Table 3 Accent 4" w:uiPriority="48"/>
+    <w:lsdException w:name="List Table 4 Accent 4" w:uiPriority="49"/>
+    <w:lsdException w:name="List Table 5 Dark Accent 4" w:uiPriority="50"/>
+    <w:lsdException w:name="List Table 6 Colorful Accent 4" w:uiPriority="51"/>
+    <w:lsdException w:name="List Table 7 Colorful Accent 4" w:uiPriority="52"/>
+    <w:lsdException w:name="List Table 1 Light Accent 5" w:uiPriority="46"/>
+    <w:lsdException w:name="List Table 2 Accent 5" w:uiPriority="47"/>
+    <w:lsdException w:name="List Table 3 Accent 5" w:uiPriority="48"/>
+    <w:lsdException w:name="List Table 4 Accent 5" w:uiPriority="49"/>
+    <w:lsdException w:name="List Table 5 Dark Accent 5" w:uiPriority="50"/>
+    <w:lsdException w:name="List Table 6 Colorful Accent 5" w:uiPriority="51"/>
+    <w:lsdException w:name="List Table 7 Colorful Accent 5" w:uiPriority="52"/>
+    <w:lsdException w:name="List Table 1 Light Accent 6" w:uiPriority="46"/>
+    <w:lsdException w:name="List Table 2 Accent 6" w:uiPriority="47"/>
+    <w:lsdException w:name="List Table 3 Accent 6" w:uiPriority="48"/>
+    <w:lsdException w:name="List Table 4 Accent 6" w:uiPriority="49"/>
+    <w:lsdException w:name="List Table 5 Dark Accent 6" w:uiPriority="50"/>
+    <w:lsdException w:name="List Table 6 Colorful Accent 6" w:uiPriority="51"/>
+    <w:lsdException w:name="List Table 7 Colorful Accent 6" w:uiPriority="52"/>
   </w:latentStyles>
   <w:style w:type="paragraph" w:default="1" w:styleId="Normal">
     <w:name w:val="Normal"/>

</xml_diff>